<commit_message>
Added supplementary information, one hot encoding
</commit_message>
<xml_diff>
--- a/Rev_review.docx
+++ b/Rev_review.docx
@@ -61,7 +61,19 @@
         <w:rPr>
           <w:lang w:val="en-US"/>
         </w:rPr>
-        <w:t>dimensions in all would be 34 + 75 + 40 + 2 + 2 + 22 + 4 = 179 features instead of 12. With the increase in the number of dimensions (and not necessarily new information)</w:t>
+        <w:t>dim</w:t>
+      </w:r>
+      <w:r>
+        <w:rPr>
+          <w:lang w:val="en-US"/>
+        </w:rPr>
+        <w:t>ensions in all would be 34 + 50 + 2 + 2 + 22 + 4 = 114</w:t>
+      </w:r>
+      <w:r>
+        <w:rPr>
+          <w:lang w:val="en-US"/>
+        </w:rPr>
+        <w:t xml:space="preserve"> features instead of 12. With the increase in the number of dimensions (and not necessarily new information)</w:t>
       </w:r>
       <w:r>
         <w:rPr>
@@ -179,24 +191,8 @@
           <w:color w:val="FF0000"/>
           <w:lang w:val="en-US"/>
         </w:rPr>
-        <w:t>I t</w:t>
-      </w:r>
-      <w:r>
-        <w:rPr>
-          <w:color w:val="FF0000"/>
-          <w:lang w:val="en-US"/>
-        </w:rPr>
-        <w:t>hink that I must try out one hot encoding</w:t>
-      </w:r>
-      <w:r>
-        <w:rPr>
-          <w:color w:val="FF0000"/>
-          <w:lang w:val="en-US"/>
-        </w:rPr>
-        <w:t xml:space="preserve"> and will just take me a single day.</w:t>
-      </w:r>
-      <w:bookmarkStart w:id="0" w:name="_GoBack"/>
-      <w:bookmarkEnd w:id="0"/>
+        <w:t xml:space="preserve">Results using One-Hot encoding provided at the end of document. </w:t>
+      </w:r>
     </w:p>
     <w:p>
       <w:pPr>
@@ -1307,7 +1303,8 @@
       <w:r>
         <w:rPr>
           <w:rFonts w:eastAsiaTheme="minorEastAsia"/>
-          <w:lang w:val="en-US"/>
+          <w:noProof/>
+          <w:lang w:eastAsia="en-IN"/>
         </w:rPr>
         <w:drawing>
           <wp:inline distT="0" distB="0" distL="0" distR="0" wp14:anchorId="6C7DFA1B" wp14:editId="754E504D">
@@ -1364,7 +1361,8 @@
       <w:r>
         <w:rPr>
           <w:rFonts w:eastAsiaTheme="minorEastAsia"/>
-          <w:lang w:val="en-US"/>
+          <w:noProof/>
+          <w:lang w:eastAsia="en-IN"/>
         </w:rPr>
         <w:lastRenderedPageBreak/>
         <w:drawing>
@@ -1414,8 +1412,389 @@
     </w:p>
     <w:p>
       <w:pPr>
-        <w:pStyle w:val="ListParagraph"/>
-        <w:ind w:left="1440"/>
+        <w:rPr>
+          <w:rFonts w:eastAsiaTheme="minorEastAsia"/>
+          <w:lang w:val="en-US"/>
+        </w:rPr>
+      </w:pPr>
+      <w:r>
+        <w:rPr>
+          <w:rFonts w:eastAsiaTheme="minorEastAsia"/>
+          <w:lang w:val="en-US"/>
+        </w:rPr>
+        <w:t>One Hot Encoding</w:t>
+      </w:r>
+    </w:p>
+    <w:p>
+      <w:pPr>
+        <w:rPr>
+          <w:rFonts w:eastAsiaTheme="minorEastAsia"/>
+          <w:lang w:val="en-US"/>
+        </w:rPr>
+      </w:pPr>
+      <w:r>
+        <w:rPr>
+          <w:rFonts w:eastAsiaTheme="minorEastAsia"/>
+          <w:lang w:val="en-US"/>
+        </w:rPr>
+        <w:t>One hot Encoding was performed besides labelling</w:t>
+      </w:r>
+      <w:r>
+        <w:rPr>
+          <w:rFonts w:eastAsiaTheme="minorEastAsia"/>
+          <w:lang w:val="en-US"/>
+        </w:rPr>
+        <w:t xml:space="preserve"> for the categorical features</w:t>
+      </w:r>
+      <w:r>
+        <w:rPr>
+          <w:rFonts w:eastAsiaTheme="minorEastAsia"/>
+          <w:lang w:val="en-US"/>
+        </w:rPr>
+        <w:t xml:space="preserve">. Generally, under one hot encoding, expansion in the number of columns take with each column (being a 0 or 1) denotes whether the data point has that particular value or not. So for example, </w:t>
+      </w:r>
+      <w:proofErr w:type="spellStart"/>
+      <w:r>
+        <w:rPr>
+          <w:rFonts w:eastAsiaTheme="minorEastAsia"/>
+          <w:lang w:val="en-US"/>
+        </w:rPr>
+        <w:t>m_</w:t>
+      </w:r>
+      <w:proofErr w:type="gramStart"/>
+      <w:r>
+        <w:rPr>
+          <w:rFonts w:eastAsiaTheme="minorEastAsia"/>
+          <w:lang w:val="en-US"/>
+        </w:rPr>
+        <w:t>PluralPattern</w:t>
+      </w:r>
+      <w:proofErr w:type="spellEnd"/>
+      <w:r>
+        <w:rPr>
+          <w:rFonts w:eastAsiaTheme="minorEastAsia"/>
+          <w:lang w:val="en-US"/>
+        </w:rPr>
+        <w:t xml:space="preserve"> :</w:t>
+      </w:r>
+      <w:proofErr w:type="gramEnd"/>
+      <w:r>
+        <w:rPr>
+          <w:rFonts w:eastAsiaTheme="minorEastAsia"/>
+          <w:lang w:val="en-US"/>
+        </w:rPr>
+        <w:t xml:space="preserve"> (Internal, External, Mixed, Internal); the encoding would correspond to the values: [Internal, External, Mixed] and the encoding looks like: ([1, 0, 0], [0, 1, 0], [0, 0, 1], [1, 0, 0]). So the three values expand to give three columns. </w:t>
+      </w:r>
+    </w:p>
+    <w:p>
+      <w:pPr>
+        <w:rPr>
+          <w:rFonts w:eastAsiaTheme="minorEastAsia"/>
+          <w:lang w:val="en-US"/>
+        </w:rPr>
+      </w:pPr>
+      <w:r>
+        <w:rPr>
+          <w:rFonts w:eastAsiaTheme="minorEastAsia"/>
+          <w:lang w:val="en-US"/>
+        </w:rPr>
+        <w:t xml:space="preserve">Now applying One Hot Encoding to the categorical features of dataset, the number of columns expand to </w:t>
+      </w:r>
+      <w:r>
+        <w:rPr>
+          <w:rFonts w:eastAsiaTheme="minorEastAsia"/>
+          <w:lang w:val="en-US"/>
+        </w:rPr>
+        <w:t xml:space="preserve">121. </w:t>
+      </w:r>
+    </w:p>
+    <w:p>
+      <w:pPr>
+        <w:rPr>
+          <w:rFonts w:eastAsiaTheme="minorEastAsia"/>
+          <w:lang w:val="en-US"/>
+        </w:rPr>
+      </w:pPr>
+      <w:r>
+        <w:rPr>
+          <w:rFonts w:eastAsiaTheme="minorEastAsia"/>
+          <w:lang w:val="en-US"/>
+        </w:rPr>
+        <w:t>The ROC-AUC metric</w:t>
+      </w:r>
+      <w:r>
+        <w:rPr>
+          <w:rFonts w:eastAsiaTheme="minorEastAsia"/>
+          <w:lang w:val="en-US"/>
+        </w:rPr>
+        <w:t xml:space="preserve"> for cross validation </w:t>
+      </w:r>
+      <w:r>
+        <w:rPr>
+          <w:rFonts w:eastAsiaTheme="minorEastAsia"/>
+          <w:lang w:val="en-US"/>
+        </w:rPr>
+        <w:t xml:space="preserve">across different sets of features </w:t>
+      </w:r>
+      <w:r>
+        <w:rPr>
+          <w:rFonts w:eastAsiaTheme="minorEastAsia"/>
+          <w:lang w:val="en-US"/>
+        </w:rPr>
+        <w:t>are as follows:</w:t>
+      </w:r>
+    </w:p>
+    <w:p>
+      <w:pPr>
+        <w:rPr>
+          <w:rFonts w:eastAsiaTheme="minorEastAsia"/>
+          <w:lang w:val="en-US"/>
+        </w:rPr>
+      </w:pPr>
+      <w:r>
+        <w:rPr>
+          <w:rFonts w:eastAsiaTheme="minorEastAsia"/>
+          <w:lang w:val="en-US"/>
+        </w:rPr>
+        <w:drawing>
+          <wp:inline distT="0" distB="0" distL="0" distR="0" wp14:anchorId="1D6BD9DB" wp14:editId="52F52225">
+            <wp:extent cx="4321277" cy="2880691"/>
+            <wp:effectExtent l="0" t="0" r="3175" b="0"/>
+            <wp:docPr id="4" name="Picture 4"/>
+            <wp:cNvGraphicFramePr>
+              <a:graphicFrameLocks xmlns:a="http://schemas.openxmlformats.org/drawingml/2006/main" noChangeAspect="1"/>
+            </wp:cNvGraphicFramePr>
+            <a:graphic xmlns:a="http://schemas.openxmlformats.org/drawingml/2006/main">
+              <a:graphicData uri="http://schemas.openxmlformats.org/drawingml/2006/picture">
+                <pic:pic xmlns:pic="http://schemas.openxmlformats.org/drawingml/2006/picture">
+                  <pic:nvPicPr>
+                    <pic:cNvPr id="1" name=""/>
+                    <pic:cNvPicPr/>
+                  </pic:nvPicPr>
+                  <pic:blipFill>
+                    <a:blip r:embed="rId7"/>
+                    <a:stretch>
+                      <a:fillRect/>
+                    </a:stretch>
+                  </pic:blipFill>
+                  <pic:spPr>
+                    <a:xfrm>
+                      <a:off x="0" y="0"/>
+                      <a:ext cx="4331834" cy="2887729"/>
+                    </a:xfrm>
+                    <a:prstGeom prst="rect">
+                      <a:avLst/>
+                    </a:prstGeom>
+                  </pic:spPr>
+                </pic:pic>
+              </a:graphicData>
+            </a:graphic>
+          </wp:inline>
+        </w:drawing>
+      </w:r>
+    </w:p>
+    <w:p>
+      <w:pPr>
+        <w:rPr>
+          <w:rFonts w:eastAsiaTheme="minorEastAsia"/>
+          <w:lang w:val="en-US"/>
+        </w:rPr>
+      </w:pPr>
+      <w:r>
+        <w:rPr>
+          <w:rFonts w:eastAsiaTheme="minorEastAsia"/>
+          <w:lang w:val="en-US"/>
+        </w:rPr>
+        <w:t>A highlight in the results is the better performance for Support Vector Machines. They now are very comparable in performance to other models as compared to when the features were being labelled. Also, the performance of other models seems t</w:t>
+      </w:r>
+      <w:r>
+        <w:rPr>
+          <w:rFonts w:eastAsiaTheme="minorEastAsia"/>
+          <w:lang w:val="en-US"/>
+        </w:rPr>
+        <w:t>o remain the same across the different set of features</w:t>
+      </w:r>
+      <w:r>
+        <w:rPr>
+          <w:rFonts w:eastAsiaTheme="minorEastAsia"/>
+          <w:lang w:val="en-US"/>
+        </w:rPr>
+        <w:t>.</w:t>
+      </w:r>
+    </w:p>
+    <w:p>
+      <w:pPr>
+        <w:rPr>
+          <w:rFonts w:eastAsiaTheme="minorEastAsia"/>
+          <w:lang w:val="en-US"/>
+        </w:rPr>
+      </w:pPr>
+      <w:r>
+        <w:rPr>
+          <w:noProof/>
+          <w:lang w:eastAsia="en-IN"/>
+        </w:rPr>
+        <w:lastRenderedPageBreak/>
+        <w:drawing>
+          <wp:inline distT="0" distB="0" distL="0" distR="0" wp14:anchorId="6A4C0A9B" wp14:editId="4D096CE7">
+            <wp:extent cx="5731510" cy="2262505"/>
+            <wp:effectExtent l="0" t="0" r="2540" b="4445"/>
+            <wp:docPr id="6" name="Picture 6"/>
+            <wp:cNvGraphicFramePr>
+              <a:graphicFrameLocks xmlns:a="http://schemas.openxmlformats.org/drawingml/2006/main" noChangeAspect="1"/>
+            </wp:cNvGraphicFramePr>
+            <a:graphic xmlns:a="http://schemas.openxmlformats.org/drawingml/2006/main">
+              <a:graphicData uri="http://schemas.openxmlformats.org/drawingml/2006/picture">
+                <pic:pic xmlns:pic="http://schemas.openxmlformats.org/drawingml/2006/picture">
+                  <pic:nvPicPr>
+                    <pic:cNvPr id="1" name=""/>
+                    <pic:cNvPicPr/>
+                  </pic:nvPicPr>
+                  <pic:blipFill>
+                    <a:blip r:embed="rId8"/>
+                    <a:stretch>
+                      <a:fillRect/>
+                    </a:stretch>
+                  </pic:blipFill>
+                  <pic:spPr>
+                    <a:xfrm>
+                      <a:off x="0" y="0"/>
+                      <a:ext cx="5731510" cy="2262505"/>
+                    </a:xfrm>
+                    <a:prstGeom prst="rect">
+                      <a:avLst/>
+                    </a:prstGeom>
+                  </pic:spPr>
+                </pic:pic>
+              </a:graphicData>
+            </a:graphic>
+          </wp:inline>
+        </w:drawing>
+      </w:r>
+    </w:p>
+    <w:p>
+      <w:pPr>
+        <w:rPr>
+          <w:rFonts w:eastAsiaTheme="minorEastAsia"/>
+          <w:lang w:val="en-US"/>
+        </w:rPr>
+      </w:pPr>
+      <w:r>
+        <w:rPr>
+          <w:rFonts w:eastAsiaTheme="minorEastAsia"/>
+          <w:lang w:val="en-US"/>
+        </w:rPr>
+        <w:t>When considering multi-classification (masculine, femini</w:t>
+      </w:r>
+      <w:r>
+        <w:rPr>
+          <w:rFonts w:eastAsiaTheme="minorEastAsia"/>
+          <w:lang w:val="en-US"/>
+        </w:rPr>
+        <w:t>n</w:t>
+      </w:r>
+      <w:r>
+        <w:rPr>
+          <w:rFonts w:eastAsiaTheme="minorEastAsia"/>
+          <w:lang w:val="en-US"/>
+        </w:rPr>
+        <w:t>e and neutral), the F1 metric is reported as follows:</w:t>
+      </w:r>
+    </w:p>
+    <w:p>
+      <w:pPr>
+        <w:rPr>
+          <w:rFonts w:eastAsiaTheme="minorEastAsia"/>
+          <w:lang w:val="en-US"/>
+        </w:rPr>
+      </w:pPr>
+      <w:r>
+        <w:rPr>
+          <w:rFonts w:eastAsiaTheme="minorEastAsia"/>
+          <w:lang w:val="en-US"/>
+        </w:rPr>
+        <w:drawing>
+          <wp:inline distT="0" distB="0" distL="0" distR="0" wp14:anchorId="514313DD" wp14:editId="34B90A49">
+            <wp:extent cx="3841955" cy="2561161"/>
+            <wp:effectExtent l="0" t="0" r="6350" b="0"/>
+            <wp:docPr id="9" name="Picture 9"/>
+            <wp:cNvGraphicFramePr>
+              <a:graphicFrameLocks xmlns:a="http://schemas.openxmlformats.org/drawingml/2006/main" noChangeAspect="1"/>
+            </wp:cNvGraphicFramePr>
+            <a:graphic xmlns:a="http://schemas.openxmlformats.org/drawingml/2006/main">
+              <a:graphicData uri="http://schemas.openxmlformats.org/drawingml/2006/picture">
+                <pic:pic xmlns:pic="http://schemas.openxmlformats.org/drawingml/2006/picture">
+                  <pic:nvPicPr>
+                    <pic:cNvPr id="1" name=""/>
+                    <pic:cNvPicPr/>
+                  </pic:nvPicPr>
+                  <pic:blipFill>
+                    <a:blip r:embed="rId9"/>
+                    <a:stretch>
+                      <a:fillRect/>
+                    </a:stretch>
+                  </pic:blipFill>
+                  <pic:spPr>
+                    <a:xfrm>
+                      <a:off x="0" y="0"/>
+                      <a:ext cx="3855769" cy="2570370"/>
+                    </a:xfrm>
+                    <a:prstGeom prst="rect">
+                      <a:avLst/>
+                    </a:prstGeom>
+                  </pic:spPr>
+                </pic:pic>
+              </a:graphicData>
+            </a:graphic>
+          </wp:inline>
+        </w:drawing>
+      </w:r>
+    </w:p>
+    <w:p>
+      <w:pPr>
+        <w:rPr>
+          <w:rFonts w:eastAsiaTheme="minorEastAsia"/>
+          <w:lang w:val="en-US"/>
+        </w:rPr>
+      </w:pPr>
+      <w:r>
+        <w:rPr>
+          <w:rFonts w:eastAsiaTheme="minorEastAsia"/>
+          <w:lang w:val="en-US"/>
+        </w:rPr>
+        <w:t>Again, there is</w:t>
+      </w:r>
+      <w:r>
+        <w:rPr>
+          <w:rFonts w:eastAsiaTheme="minorEastAsia"/>
+          <w:lang w:val="en-US"/>
+        </w:rPr>
+        <w:t xml:space="preserve"> a surge in the performance of s</w:t>
+      </w:r>
+      <w:r>
+        <w:rPr>
+          <w:rFonts w:eastAsiaTheme="minorEastAsia"/>
+          <w:lang w:val="en-US"/>
+        </w:rPr>
+        <w:t>upport vectors with one hot encoding</w:t>
+      </w:r>
+      <w:r>
+        <w:rPr>
+          <w:rFonts w:eastAsiaTheme="minorEastAsia"/>
+          <w:lang w:val="en-US"/>
+        </w:rPr>
+        <w:t xml:space="preserve"> as compared to labelling.</w:t>
+      </w:r>
+      <w:r>
+        <w:rPr>
+          <w:rFonts w:eastAsiaTheme="minorEastAsia"/>
+          <w:lang w:val="en-US"/>
+        </w:rPr>
+        <w:t xml:space="preserve"> But not in the other models.</w:t>
+      </w:r>
+    </w:p>
+    <w:p>
+      <w:pPr>
         <w:rPr>
           <w:rFonts w:eastAsiaTheme="minorEastAsia"/>
           <w:lang w:val="en-US"/>
@@ -1428,6 +1807,182 @@
         </w:rPr>
         <w:t xml:space="preserve"> </w:t>
       </w:r>
+      <w:r>
+        <w:rPr>
+          <w:rFonts w:eastAsiaTheme="minorEastAsia"/>
+          <w:lang w:val="en-US"/>
+        </w:rPr>
+        <w:t xml:space="preserve"> </w:t>
+      </w:r>
+      <w:r>
+        <w:rPr>
+          <w:noProof/>
+          <w:lang w:eastAsia="en-IN"/>
+        </w:rPr>
+        <w:drawing>
+          <wp:inline distT="0" distB="0" distL="0" distR="0" wp14:anchorId="796B364F" wp14:editId="23A155C9">
+            <wp:extent cx="5731510" cy="2461260"/>
+            <wp:effectExtent l="0" t="0" r="2540" b="0"/>
+            <wp:docPr id="8" name="Picture 8"/>
+            <wp:cNvGraphicFramePr>
+              <a:graphicFrameLocks xmlns:a="http://schemas.openxmlformats.org/drawingml/2006/main" noChangeAspect="1"/>
+            </wp:cNvGraphicFramePr>
+            <a:graphic xmlns:a="http://schemas.openxmlformats.org/drawingml/2006/main">
+              <a:graphicData uri="http://schemas.openxmlformats.org/drawingml/2006/picture">
+                <pic:pic xmlns:pic="http://schemas.openxmlformats.org/drawingml/2006/picture">
+                  <pic:nvPicPr>
+                    <pic:cNvPr id="1" name=""/>
+                    <pic:cNvPicPr/>
+                  </pic:nvPicPr>
+                  <pic:blipFill>
+                    <a:blip r:embed="rId10"/>
+                    <a:stretch>
+                      <a:fillRect/>
+                    </a:stretch>
+                  </pic:blipFill>
+                  <pic:spPr>
+                    <a:xfrm>
+                      <a:off x="0" y="0"/>
+                      <a:ext cx="5731510" cy="2461260"/>
+                    </a:xfrm>
+                    <a:prstGeom prst="rect">
+                      <a:avLst/>
+                    </a:prstGeom>
+                  </pic:spPr>
+                </pic:pic>
+              </a:graphicData>
+            </a:graphic>
+          </wp:inline>
+        </w:drawing>
+      </w:r>
+      <w:r>
+        <w:rPr>
+          <w:rFonts w:eastAsiaTheme="minorEastAsia"/>
+          <w:lang w:val="en-US"/>
+        </w:rPr>
+        <w:t xml:space="preserve">                    </w:t>
+      </w:r>
+    </w:p>
+    <w:p>
+      <w:pPr>
+        <w:rPr>
+          <w:rFonts w:eastAsiaTheme="minorEastAsia"/>
+          <w:lang w:val="en-US"/>
+        </w:rPr>
+      </w:pPr>
+      <w:r>
+        <w:rPr>
+          <w:rFonts w:eastAsiaTheme="minorEastAsia"/>
+          <w:lang w:val="en-US"/>
+        </w:rPr>
+        <w:lastRenderedPageBreak/>
+        <w:t>Supplementary Classification using Logistic Regression, K-nearest neighbor</w:t>
+      </w:r>
+    </w:p>
+    <w:p>
+      <w:pPr>
+        <w:rPr>
+          <w:rFonts w:eastAsiaTheme="minorEastAsia"/>
+          <w:lang w:val="en-US"/>
+        </w:rPr>
+      </w:pPr>
+      <w:r>
+        <w:rPr>
+          <w:rFonts w:eastAsiaTheme="minorEastAsia"/>
+          <w:lang w:val="en-US"/>
+        </w:rPr>
+        <w:t xml:space="preserve">Using two more models: Logistic Regression (with L2 Regularization) and </w:t>
+      </w:r>
+      <w:r>
+        <w:rPr>
+          <w:rFonts w:eastAsiaTheme="minorEastAsia"/>
+          <w:lang w:val="en-US"/>
+        </w:rPr>
+        <w:t>K-Nearest Neighbor (number of neighbors: 5) for binary classification. The performance of the two model jumps on moving from simple labelling to one hot encoding. On using one-hot encoding the performance of Logistic Regression is comparable to more complicated models like Random Forest and Gradient Boosting. This is clearly very interesting as logistic regression is a much simpler model as compared to Random Forests.</w:t>
+      </w:r>
+    </w:p>
+    <w:p>
+      <w:pPr>
+        <w:rPr>
+          <w:rFonts w:eastAsiaTheme="minorEastAsia"/>
+          <w:lang w:val="en-US"/>
+        </w:rPr>
+      </w:pPr>
+      <w:r>
+        <w:rPr>
+          <w:noProof/>
+          <w:lang w:eastAsia="en-IN"/>
+        </w:rPr>
+        <w:drawing>
+          <wp:inline distT="0" distB="0" distL="0" distR="0" wp14:anchorId="34D4E94E" wp14:editId="229AEAFC">
+            <wp:extent cx="5731510" cy="2447925"/>
+            <wp:effectExtent l="0" t="0" r="2540" b="9525"/>
+            <wp:docPr id="10" name="Picture 10"/>
+            <wp:cNvGraphicFramePr>
+              <a:graphicFrameLocks xmlns:a="http://schemas.openxmlformats.org/drawingml/2006/main" noChangeAspect="1"/>
+            </wp:cNvGraphicFramePr>
+            <a:graphic xmlns:a="http://schemas.openxmlformats.org/drawingml/2006/main">
+              <a:graphicData uri="http://schemas.openxmlformats.org/drawingml/2006/picture">
+                <pic:pic xmlns:pic="http://schemas.openxmlformats.org/drawingml/2006/picture">
+                  <pic:nvPicPr>
+                    <pic:cNvPr id="1" name=""/>
+                    <pic:cNvPicPr/>
+                  </pic:nvPicPr>
+                  <pic:blipFill>
+                    <a:blip r:embed="rId11"/>
+                    <a:stretch>
+                      <a:fillRect/>
+                    </a:stretch>
+                  </pic:blipFill>
+                  <pic:spPr>
+                    <a:xfrm>
+                      <a:off x="0" y="0"/>
+                      <a:ext cx="5731510" cy="2447925"/>
+                    </a:xfrm>
+                    <a:prstGeom prst="rect">
+                      <a:avLst/>
+                    </a:prstGeom>
+                  </pic:spPr>
+                </pic:pic>
+              </a:graphicData>
+            </a:graphic>
+          </wp:inline>
+        </w:drawing>
+      </w:r>
+    </w:p>
+    <w:p>
+      <w:pPr>
+        <w:rPr>
+          <w:rFonts w:eastAsiaTheme="minorEastAsia"/>
+          <w:lang w:val="en-US"/>
+        </w:rPr>
+      </w:pPr>
+    </w:p>
+    <w:p>
+      <w:pPr>
+        <w:rPr>
+          <w:rFonts w:eastAsiaTheme="minorEastAsia"/>
+          <w:lang w:val="en-US"/>
+        </w:rPr>
+      </w:pPr>
+      <w:bookmarkStart w:id="0" w:name="_GoBack"/>
+      <w:bookmarkEnd w:id="0"/>
+    </w:p>
+    <w:p>
+      <w:pPr>
+        <w:rPr>
+          <w:rFonts w:eastAsiaTheme="minorEastAsia"/>
+          <w:lang w:val="en-US"/>
+        </w:rPr>
+      </w:pPr>
+    </w:p>
+    <w:p>
+      <w:pPr>
+        <w:rPr>
+          <w:rFonts w:eastAsiaTheme="minorEastAsia"/>
+          <w:lang w:val="en-US"/>
+        </w:rPr>
+      </w:pPr>
     </w:p>
     <w:sectPr>
       <w:pgSz w:w="11906" w:h="16838"/>

</xml_diff>